<commit_message>
update 1.5 final final
</commit_message>
<xml_diff>
--- a/Dokumentacia/TicTacToe_ProgramatorskaDokumentacia.docx
+++ b/Dokumentacia/TicTacToe_ProgramatorskaDokumentacia.docx
@@ -1672,6 +1672,12 @@
       <w:r>
         <w:t xml:space="preserve"> Pre vytvorenie servera takťiež potrebujeme adresu servera a port. Port je generovaný náhodne z určitého rozsahu v triede main.</w:t>
       </w:r>
+      <w:r>
+        <w:t xml:space="preserve"> V tejto triede sme riešili aj synchronizačný problém</w:t>
+      </w:r>
+      <w:r>
+        <w:t xml:space="preserve"> pri komunikácii servera s clientmi. Riešili sme to vytvorením jedného thread-u pre každého clienta. Následne si tieto thread-y striedajú prístup k štruktúre ktorej súčasťou je aj hracie pole.</w:t>
+      </w:r>
     </w:p>
     <w:p>
       <w:r>
@@ -1795,6 +1801,7 @@
         <w:rPr>
           <w:noProof/>
         </w:rPr>
+        <w:lastRenderedPageBreak/>
         <w:drawing>
           <wp:inline distT="0" distB="0" distL="0" distR="0" wp14:anchorId="1D77782E" wp14:editId="0B4A3CC7">
             <wp:extent cx="2600325" cy="2238375"/>
@@ -1873,10 +1880,7 @@
     </w:p>
     <w:p>
       <w:r>
-        <w:t>Táto metóda slúži na</w:t>
-      </w:r>
-      <w:r>
-        <w:t xml:space="preserve"> zapísanie znaku do poľa.</w:t>
+        <w:t>Táto metóda slúži na zapísanie znaku do poľa.</w:t>
       </w:r>
     </w:p>
     <w:p>
@@ -1885,19 +1889,13 @@
       </w:pPr>
       <w:bookmarkStart w:id="13" w:name="_Toc92630919"/>
       <w:r>
-        <w:t>Metóda write</w:t>
-      </w:r>
-      <w:r>
-        <w:t>ArrayToScreen</w:t>
+        <w:t>Metóda writeArrayToScreen</w:t>
       </w:r>
       <w:bookmarkEnd w:id="13"/>
     </w:p>
     <w:p>
       <w:r>
-        <w:t>Táto metóda slúži na</w:t>
-      </w:r>
-      <w:r>
-        <w:t xml:space="preserve"> výpis aktuálneho hracieho poľa do konzoly.</w:t>
+        <w:t>Táto metóda slúži na výpis aktuálneho hracieho poľa do konzoly.</w:t>
       </w:r>
     </w:p>
     <w:p>
@@ -1906,19 +1904,13 @@
       </w:pPr>
       <w:bookmarkStart w:id="14" w:name="_Toc92630920"/>
       <w:r>
-        <w:t xml:space="preserve">Metóda </w:t>
-      </w:r>
-      <w:r>
-        <w:t>communicationClient</w:t>
+        <w:t>Metóda communicationClient</w:t>
       </w:r>
       <w:bookmarkEnd w:id="14"/>
     </w:p>
     <w:p>
       <w:r>
-        <w:t>Táto metóda slúži na</w:t>
-      </w:r>
-      <w:r>
-        <w:t xml:space="preserve"> komunikáciu medzi klientom a</w:t>
+        <w:t>Táto metóda slúži na komunikáciu medzi klientom a</w:t>
       </w:r>
       <w:r>
         <w:t> </w:t>

</xml_diff>